<commit_message>
modigy teoriaGit hasta literal 6
</commit_message>
<xml_diff>
--- a/teoriaGIT.docx
+++ b/teoriaGIT.docx
@@ -184,7 +184,13 @@
     </w:p>
     <w:p>
       <w:r>
-        <w:t>3.-  Para iniciar un repositorio vacio</w:t>
+        <w:t xml:space="preserve">3.-  </w:t>
+      </w:r>
+      <w:r>
+        <w:rPr>
+          <w:color w:val="FF0000"/>
+        </w:rPr>
+        <w:t>Para iniciar un repositorio vacio</w:t>
       </w:r>
     </w:p>
     <w:p>
@@ -246,10 +252,315 @@
     <w:p>
       <w:r>
         <w:lastRenderedPageBreak/>
-        <w:t>4.- Para clonar o usar un repositorio existenten</w:t>
-      </w:r>
-    </w:p>
-    <w:p>
+        <w:t xml:space="preserve">4.- </w:t>
+      </w:r>
+      <w:r>
+        <w:rPr>
+          <w:color w:val="FF0000"/>
+        </w:rPr>
+        <w:t>Para ver el estado de trabajo en git</w:t>
+      </w:r>
+    </w:p>
+    <w:p>
+      <w:r>
+        <w:tab/>
+        <w:t>git status</w:t>
+      </w:r>
+    </w:p>
+    <w:p>
+      <w:r>
+        <w:rPr>
+          <w:noProof/>
+        </w:rPr>
+        <w:drawing>
+          <wp:inline distT="0" distB="0" distL="0" distR="0" wp14:anchorId="4292B494" wp14:editId="4E5C0273">
+            <wp:extent cx="6333595" cy="1209675"/>
+            <wp:effectExtent l="0" t="0" r="0" b="0"/>
+            <wp:docPr id="766443468" name="Imagen 1"/>
+            <wp:cNvGraphicFramePr>
+              <a:graphicFrameLocks xmlns:a="http://schemas.openxmlformats.org/drawingml/2006/main" noChangeAspect="1"/>
+            </wp:cNvGraphicFramePr>
+            <a:graphic xmlns:a="http://schemas.openxmlformats.org/drawingml/2006/main">
+              <a:graphicData uri="http://schemas.openxmlformats.org/drawingml/2006/picture">
+                <pic:pic xmlns:pic="http://schemas.openxmlformats.org/drawingml/2006/picture">
+                  <pic:nvPicPr>
+                    <pic:cNvPr id="766443468" name=""/>
+                    <pic:cNvPicPr/>
+                  </pic:nvPicPr>
+                  <pic:blipFill>
+                    <a:blip r:embed="rId7"/>
+                    <a:stretch>
+                      <a:fillRect/>
+                    </a:stretch>
+                  </pic:blipFill>
+                  <pic:spPr>
+                    <a:xfrm>
+                      <a:off x="0" y="0"/>
+                      <a:ext cx="6346260" cy="1212094"/>
+                    </a:xfrm>
+                    <a:prstGeom prst="rect">
+                      <a:avLst/>
+                    </a:prstGeom>
+                  </pic:spPr>
+                </pic:pic>
+              </a:graphicData>
+            </a:graphic>
+          </wp:inline>
+        </w:drawing>
+      </w:r>
+    </w:p>
+    <w:p>
+      <w:pPr>
+        <w:ind w:left="709" w:hanging="709"/>
+      </w:pPr>
+      <w:r>
+        <w:tab/>
+      </w:r>
+      <w:r>
+        <w:t>Untracked files:   archivos sin seguimien</w:t>
+      </w:r>
+      <w:r>
+        <w:t>to     Nos informa que no estan seguidos algunos archivos en “On branch master”    la rama principal</w:t>
+      </w:r>
+    </w:p>
+    <w:p>
+      <w:r>
+        <w:t xml:space="preserve">5.- </w:t>
+      </w:r>
+      <w:r>
+        <w:rPr>
+          <w:color w:val="FF0000"/>
+        </w:rPr>
+        <w:t>Para añadir un archivo al seguimiento</w:t>
+      </w:r>
+    </w:p>
+    <w:p>
+      <w:pPr>
+        <w:rPr>
+          <w:lang w:val="en-US"/>
+        </w:rPr>
+      </w:pPr>
+      <w:r>
+        <w:tab/>
+      </w:r>
+      <w:r>
+        <w:rPr>
+          <w:lang w:val="en-US"/>
+        </w:rPr>
+        <w:t>Git add .</w:t>
+      </w:r>
+    </w:p>
+    <w:p>
+      <w:pPr>
+        <w:rPr>
+          <w:lang w:val="en-US"/>
+        </w:rPr>
+      </w:pPr>
+      <w:r>
+        <w:rPr>
+          <w:lang w:val="en-US"/>
+        </w:rPr>
+        <w:tab/>
+        <w:t>Git add “teoriaGIT.docx”</w:t>
+      </w:r>
+    </w:p>
+    <w:p>
+      <w:r>
+        <w:rPr>
+          <w:noProof/>
+        </w:rPr>
+        <w:drawing>
+          <wp:inline distT="0" distB="0" distL="0" distR="0" wp14:anchorId="2AE56F4D" wp14:editId="19D8175D">
+            <wp:extent cx="6219734" cy="962025"/>
+            <wp:effectExtent l="0" t="0" r="0" b="0"/>
+            <wp:docPr id="1877183831" name="Imagen 1"/>
+            <wp:cNvGraphicFramePr>
+              <a:graphicFrameLocks xmlns:a="http://schemas.openxmlformats.org/drawingml/2006/main" noChangeAspect="1"/>
+            </wp:cNvGraphicFramePr>
+            <a:graphic xmlns:a="http://schemas.openxmlformats.org/drawingml/2006/main">
+              <a:graphicData uri="http://schemas.openxmlformats.org/drawingml/2006/picture">
+                <pic:pic xmlns:pic="http://schemas.openxmlformats.org/drawingml/2006/picture">
+                  <pic:nvPicPr>
+                    <pic:cNvPr id="1877183831" name=""/>
+                    <pic:cNvPicPr/>
+                  </pic:nvPicPr>
+                  <pic:blipFill>
+                    <a:blip r:embed="rId8"/>
+                    <a:stretch>
+                      <a:fillRect/>
+                    </a:stretch>
+                  </pic:blipFill>
+                  <pic:spPr>
+                    <a:xfrm>
+                      <a:off x="0" y="0"/>
+                      <a:ext cx="6235789" cy="964508"/>
+                    </a:xfrm>
+                    <a:prstGeom prst="rect">
+                      <a:avLst/>
+                    </a:prstGeom>
+                  </pic:spPr>
+                </pic:pic>
+              </a:graphicData>
+            </a:graphic>
+          </wp:inline>
+        </w:drawing>
+      </w:r>
+    </w:p>
+    <w:p>
+      <w:pPr>
+        <w:ind w:left="709" w:hanging="709"/>
+      </w:pPr>
+      <w:r>
+        <w:tab/>
+        <w:t>Al consultar el estado nos indica que esta en modo “Changes to be committed” cambiado para ser admitido</w:t>
+      </w:r>
+    </w:p>
+    <w:p>
+      <w:pPr>
+        <w:ind w:left="709" w:hanging="709"/>
+      </w:pPr>
+      <w:r>
+        <w:t xml:space="preserve">6.- </w:t>
+      </w:r>
+      <w:r>
+        <w:rPr>
+          <w:color w:val="FF0000"/>
+        </w:rPr>
+        <w:t>Para realizar un commit</w:t>
+      </w:r>
+    </w:p>
+    <w:p>
+      <w:pPr>
+        <w:ind w:left="709" w:hanging="709"/>
+      </w:pPr>
+      <w:r>
+        <w:tab/>
+        <w:t>Git commit -m “mensaje”</w:t>
+      </w:r>
+    </w:p>
+    <w:p>
+      <w:pPr>
+        <w:ind w:left="709" w:hanging="709"/>
+      </w:pPr>
+      <w:r>
+        <w:tab/>
+        <w:t>Guarda el historial de las ultimas  actualizaciones realizadas con fecha, hora, indicativo de lineas cambiadas</w:t>
+      </w:r>
+    </w:p>
+    <w:p>
+      <w:pPr>
+        <w:ind w:left="709" w:hanging="709"/>
+      </w:pPr>
+      <w:r>
+        <w:rPr>
+          <w:noProof/>
+        </w:rPr>
+        <w:drawing>
+          <wp:inline distT="0" distB="0" distL="0" distR="0" wp14:anchorId="50A5AC3D" wp14:editId="63714D08">
+            <wp:extent cx="6282235" cy="571500"/>
+            <wp:effectExtent l="0" t="0" r="4445" b="0"/>
+            <wp:docPr id="1740506259" name="Imagen 1"/>
+            <wp:cNvGraphicFramePr>
+              <a:graphicFrameLocks xmlns:a="http://schemas.openxmlformats.org/drawingml/2006/main" noChangeAspect="1"/>
+            </wp:cNvGraphicFramePr>
+            <a:graphic xmlns:a="http://schemas.openxmlformats.org/drawingml/2006/main">
+              <a:graphicData uri="http://schemas.openxmlformats.org/drawingml/2006/picture">
+                <pic:pic xmlns:pic="http://schemas.openxmlformats.org/drawingml/2006/picture">
+                  <pic:nvPicPr>
+                    <pic:cNvPr id="1740506259" name=""/>
+                    <pic:cNvPicPr/>
+                  </pic:nvPicPr>
+                  <pic:blipFill>
+                    <a:blip r:embed="rId9"/>
+                    <a:stretch>
+                      <a:fillRect/>
+                    </a:stretch>
+                  </pic:blipFill>
+                  <pic:spPr>
+                    <a:xfrm>
+                      <a:off x="0" y="0"/>
+                      <a:ext cx="6288038" cy="572028"/>
+                    </a:xfrm>
+                    <a:prstGeom prst="rect">
+                      <a:avLst/>
+                    </a:prstGeom>
+                  </pic:spPr>
+                </pic:pic>
+              </a:graphicData>
+            </a:graphic>
+          </wp:inline>
+        </w:drawing>
+      </w:r>
+    </w:p>
+    <w:p>
+      <w:pPr>
+        <w:ind w:left="284" w:hanging="284"/>
+      </w:pPr>
+      <w:r>
+        <w:t>7.- Si realizamos un cambio en un archivo, en la consulta nos dira que se han hecho cambios y por tanto debe realizarse una nueva actualizacion “commit”</w:t>
+      </w:r>
+      <w:r>
+        <w:t>.</w:t>
+      </w:r>
+    </w:p>
+    <w:p>
+      <w:pPr>
+        <w:ind w:left="284" w:hanging="284"/>
+      </w:pPr>
+      <w:r>
+        <w:rPr>
+          <w:noProof/>
+        </w:rPr>
+        <w:drawing>
+          <wp:inline distT="0" distB="0" distL="0" distR="0" wp14:anchorId="5F9AA349" wp14:editId="24BD51B4">
+            <wp:extent cx="6282055" cy="1136570"/>
+            <wp:effectExtent l="0" t="0" r="4445" b="6985"/>
+            <wp:docPr id="1566426716" name="Imagen 1"/>
+            <wp:cNvGraphicFramePr>
+              <a:graphicFrameLocks xmlns:a="http://schemas.openxmlformats.org/drawingml/2006/main" noChangeAspect="1"/>
+            </wp:cNvGraphicFramePr>
+            <a:graphic xmlns:a="http://schemas.openxmlformats.org/drawingml/2006/main">
+              <a:graphicData uri="http://schemas.openxmlformats.org/drawingml/2006/picture">
+                <pic:pic xmlns:pic="http://schemas.openxmlformats.org/drawingml/2006/picture">
+                  <pic:nvPicPr>
+                    <pic:cNvPr id="1566426716" name=""/>
+                    <pic:cNvPicPr/>
+                  </pic:nvPicPr>
+                  <pic:blipFill>
+                    <a:blip r:embed="rId10"/>
+                    <a:stretch>
+                      <a:fillRect/>
+                    </a:stretch>
+                  </pic:blipFill>
+                  <pic:spPr>
+                    <a:xfrm>
+                      <a:off x="0" y="0"/>
+                      <a:ext cx="6329291" cy="1145116"/>
+                    </a:xfrm>
+                    <a:prstGeom prst="rect">
+                      <a:avLst/>
+                    </a:prstGeom>
+                  </pic:spPr>
+                </pic:pic>
+              </a:graphicData>
+            </a:graphic>
+          </wp:inline>
+        </w:drawing>
+      </w:r>
+    </w:p>
+    <w:p>
+      <w:r>
+        <w:lastRenderedPageBreak/>
+        <w:t>8</w:t>
+      </w:r>
+      <w:r>
+        <w:t>.- Para clonar o usar un repositorio existenten</w:t>
+      </w:r>
+    </w:p>
+    <w:p>
+      <w:pPr>
+        <w:ind w:left="567"/>
+      </w:pPr>
       <w:r>
         <w:tab/>
         <w:t>git clone nombrerepositorioexistente</w:t>
@@ -277,7 +588,7 @@
                     <pic:cNvPicPr/>
                   </pic:nvPicPr>
                   <pic:blipFill rotWithShape="1">
-                    <a:blip r:embed="rId7"/>
+                    <a:blip r:embed="rId11"/>
                     <a:srcRect l="66738" t="5740" r="3011" b="80967"/>
                     <a:stretch/>
                   </pic:blipFill>
@@ -318,7 +629,7 @@
         </w:rPr>
         <w:t xml:space="preserve">git clone </w:t>
       </w:r>
-      <w:hyperlink r:id="rId8" w:history="1">
+      <w:hyperlink r:id="rId12" w:history="1">
         <w:r>
           <w:rPr>
             <w:rStyle w:val="Hipervnculo"/>
@@ -355,7 +666,7 @@
                     <pic:cNvPicPr/>
                   </pic:nvPicPr>
                   <pic:blipFill rotWithShape="1">
-                    <a:blip r:embed="rId9"/>
+                    <a:blip r:embed="rId13"/>
                     <a:srcRect l="12229" t="20846" r="42588" b="26284"/>
                     <a:stretch/>
                   </pic:blipFill>
@@ -466,7 +777,7 @@
                     <pic:cNvPicPr/>
                   </pic:nvPicPr>
                   <pic:blipFill rotWithShape="1">
-                    <a:blip r:embed="rId10"/>
+                    <a:blip r:embed="rId14"/>
                     <a:srcRect l="33972" t="11179" b="16314"/>
                     <a:stretch/>
                   </pic:blipFill>
@@ -626,7 +937,7 @@
                     <pic:cNvPicPr/>
                   </pic:nvPicPr>
                   <pic:blipFill rotWithShape="1">
-                    <a:blip r:embed="rId11"/>
+                    <a:blip r:embed="rId15"/>
                     <a:srcRect t="-1" r="73332" b="62023"/>
                     <a:stretch/>
                   </pic:blipFill>
@@ -703,7 +1014,7 @@
       <w:pPr>
         <w:ind w:left="1416" w:firstLine="708"/>
       </w:pPr>
-      <w:hyperlink r:id="rId12" w:history="1">
+      <w:hyperlink r:id="rId16" w:history="1">
         <w:r>
           <w:rPr>
             <w:rStyle w:val="Hipervnculo"/>
@@ -728,7 +1039,7 @@
         <w:tab/>
         <w:t xml:space="preserve">email </w:t>
       </w:r>
-      <w:hyperlink r:id="rId13" w:history="1">
+      <w:hyperlink r:id="rId17" w:history="1">
         <w:r>
           <w:rPr>
             <w:rStyle w:val="Hipervnculo"/>

</xml_diff>

<commit_message>
teoriaGT hasta literal 9
</commit_message>
<xml_diff>
--- a/teoriaGIT.docx
+++ b/teoriaGIT.docx
@@ -549,9 +549,103 @@
       </w:r>
     </w:p>
     <w:p>
+      <w:pPr>
+        <w:ind w:left="284" w:hanging="284"/>
+      </w:pPr>
       <w:r>
         <w:lastRenderedPageBreak/>
-        <w:t>8</w:t>
+        <w:t xml:space="preserve">8.- </w:t>
+      </w:r>
+      <w:r>
+        <w:rPr>
+          <w:color w:val="FF0000"/>
+        </w:rPr>
+        <w:t>Para revisar el historial de modificaciones</w:t>
+      </w:r>
+    </w:p>
+    <w:p>
+      <w:pPr>
+        <w:ind w:left="284" w:hanging="284"/>
+      </w:pPr>
+      <w:r>
+        <w:tab/>
+        <w:t>Git log</w:t>
+      </w:r>
+    </w:p>
+    <w:p>
+      <w:pPr>
+        <w:ind w:left="284" w:hanging="284"/>
+      </w:pPr>
+      <w:r>
+        <w:rPr>
+          <w:noProof/>
+        </w:rPr>
+        <w:drawing>
+          <wp:inline distT="0" distB="0" distL="0" distR="0" wp14:anchorId="0E46A5F7" wp14:editId="01224A39">
+            <wp:extent cx="5612130" cy="3077845"/>
+            <wp:effectExtent l="0" t="0" r="7620" b="8255"/>
+            <wp:docPr id="2040233947" name="Imagen 1"/>
+            <wp:cNvGraphicFramePr>
+              <a:graphicFrameLocks xmlns:a="http://schemas.openxmlformats.org/drawingml/2006/main" noChangeAspect="1"/>
+            </wp:cNvGraphicFramePr>
+            <a:graphic xmlns:a="http://schemas.openxmlformats.org/drawingml/2006/main">
+              <a:graphicData uri="http://schemas.openxmlformats.org/drawingml/2006/picture">
+                <pic:pic xmlns:pic="http://schemas.openxmlformats.org/drawingml/2006/picture">
+                  <pic:nvPicPr>
+                    <pic:cNvPr id="2040233947" name=""/>
+                    <pic:cNvPicPr/>
+                  </pic:nvPicPr>
+                  <pic:blipFill>
+                    <a:blip r:embed="rId11"/>
+                    <a:stretch>
+                      <a:fillRect/>
+                    </a:stretch>
+                  </pic:blipFill>
+                  <pic:spPr>
+                    <a:xfrm>
+                      <a:off x="0" y="0"/>
+                      <a:ext cx="5612130" cy="3077845"/>
+                    </a:xfrm>
+                    <a:prstGeom prst="rect">
+                      <a:avLst/>
+                    </a:prstGeom>
+                  </pic:spPr>
+                </pic:pic>
+              </a:graphicData>
+            </a:graphic>
+          </wp:inline>
+        </w:drawing>
+      </w:r>
+    </w:p>
+    <w:p>
+      <w:pPr>
+        <w:ind w:left="284" w:hanging="284"/>
+      </w:pPr>
+      <w:r>
+        <w:t>9.- Para volver a una version anterior de un archivo, descartando cambio posterior</w:t>
+      </w:r>
+    </w:p>
+    <w:p>
+      <w:pPr>
+        <w:ind w:left="284" w:hanging="284"/>
+      </w:pPr>
+      <w:r>
+        <w:tab/>
+        <w:t>Git checkout #commit</w:t>
+      </w:r>
+    </w:p>
+    <w:p>
+      <w:pPr>
+        <w:ind w:left="284" w:hanging="284"/>
+      </w:pPr>
+      <w:r>
+        <w:tab/>
+        <w:t>Git checkout 702644df</w:t>
+      </w:r>
+    </w:p>
+    <w:p>
+      <w:r>
+        <w:t>9</w:t>
       </w:r>
       <w:r>
         <w:t>.- Para clonar o usar un repositorio existenten</w:t>
@@ -588,7 +682,7 @@
                     <pic:cNvPicPr/>
                   </pic:nvPicPr>
                   <pic:blipFill rotWithShape="1">
-                    <a:blip r:embed="rId11"/>
+                    <a:blip r:embed="rId12"/>
                     <a:srcRect l="66738" t="5740" r="3011" b="80967"/>
                     <a:stretch/>
                   </pic:blipFill>
@@ -629,7 +723,7 @@
         </w:rPr>
         <w:t xml:space="preserve">git clone </w:t>
       </w:r>
-      <w:hyperlink r:id="rId12" w:history="1">
+      <w:hyperlink r:id="rId13" w:history="1">
         <w:r>
           <w:rPr>
             <w:rStyle w:val="Hipervnculo"/>
@@ -650,6 +744,7 @@
           <w:noProof/>
           <w:lang w:eastAsia="es-EC"/>
         </w:rPr>
+        <w:lastRenderedPageBreak/>
         <w:drawing>
           <wp:inline distT="0" distB="0" distL="0" distR="0" wp14:anchorId="1B670E03" wp14:editId="1B670E04">
             <wp:extent cx="5505450" cy="3622007"/>
@@ -666,7 +761,7 @@
                     <pic:cNvPicPr/>
                   </pic:nvPicPr>
                   <pic:blipFill rotWithShape="1">
-                    <a:blip r:embed="rId13"/>
+                    <a:blip r:embed="rId14"/>
                     <a:srcRect l="12229" t="20846" r="42588" b="26284"/>
                     <a:stretch/>
                   </pic:blipFill>
@@ -746,7 +841,6 @@
         <w:rPr>
           <w:lang w:val="en-US"/>
         </w:rPr>
-        <w:lastRenderedPageBreak/>
         <w:t>FUNCIONAMIENTO DE GIT</w:t>
       </w:r>
     </w:p>
@@ -761,6 +855,7 @@
           <w:noProof/>
           <w:lang w:eastAsia="es-EC"/>
         </w:rPr>
+        <w:lastRenderedPageBreak/>
         <w:drawing>
           <wp:inline distT="0" distB="0" distL="0" distR="0" wp14:anchorId="1B670E05" wp14:editId="1B670E06">
             <wp:extent cx="5800725" cy="3581380"/>
@@ -777,7 +872,7 @@
                     <pic:cNvPicPr/>
                   </pic:nvPicPr>
                   <pic:blipFill rotWithShape="1">
-                    <a:blip r:embed="rId14"/>
+                    <a:blip r:embed="rId15"/>
                     <a:srcRect l="33972" t="11179" b="16314"/>
                     <a:stretch/>
                   </pic:blipFill>
@@ -937,7 +1032,7 @@
                     <pic:cNvPicPr/>
                   </pic:nvPicPr>
                   <pic:blipFill rotWithShape="1">
-                    <a:blip r:embed="rId15"/>
+                    <a:blip r:embed="rId16"/>
                     <a:srcRect t="-1" r="73332" b="62023"/>
                     <a:stretch/>
                   </pic:blipFill>
@@ -1014,7 +1109,7 @@
       <w:pPr>
         <w:ind w:left="1416" w:firstLine="708"/>
       </w:pPr>
-      <w:hyperlink r:id="rId16" w:history="1">
+      <w:hyperlink r:id="rId17" w:history="1">
         <w:r>
           <w:rPr>
             <w:rStyle w:val="Hipervnculo"/>
@@ -1039,7 +1134,7 @@
         <w:tab/>
         <w:t xml:space="preserve">email </w:t>
       </w:r>
-      <w:hyperlink r:id="rId17" w:history="1">
+      <w:hyperlink r:id="rId18" w:history="1">
         <w:r>
           <w:rPr>
             <w:rStyle w:val="Hipervnculo"/>

</xml_diff>

<commit_message>
teoria hasta literal 10
</commit_message>
<xml_diff>
--- a/teoriaGIT.docx
+++ b/teoriaGIT.docx
@@ -628,17 +628,31 @@
     <w:p>
       <w:pPr>
         <w:ind w:left="284" w:hanging="284"/>
-      </w:pPr>
-      <w:r>
-        <w:tab/>
+        <w:rPr>
+          <w:lang w:val="en-US"/>
+        </w:rPr>
+      </w:pPr>
+      <w:r>
+        <w:tab/>
+      </w:r>
+      <w:r>
+        <w:rPr>
+          <w:lang w:val="en-US"/>
+        </w:rPr>
         <w:t>Git checkout #commit</w:t>
       </w:r>
     </w:p>
     <w:p>
       <w:pPr>
         <w:ind w:left="284" w:hanging="284"/>
-      </w:pPr>
-      <w:r>
+        <w:rPr>
+          <w:lang w:val="en-US"/>
+        </w:rPr>
+      </w:pPr>
+      <w:r>
+        <w:rPr>
+          <w:lang w:val="en-US"/>
+        </w:rPr>
         <w:tab/>
         <w:t>Git checkout 702644df</w:t>
       </w:r>
@@ -660,6 +674,17 @@
         <w:t>git clone nombrerepositorioexistente</w:t>
       </w:r>
     </w:p>
+    <w:p>
+      <w:r>
+        <w:t>10.- fksdjfhjksdhfjk sdfksdlfkjdslkfjwe</w:t>
+      </w:r>
+    </w:p>
+    <w:p>
+      <w:r>
+        <w:t>H kjjdskfhsdf++</w:t>
+      </w:r>
+    </w:p>
+    <w:p/>
     <w:p>
       <w:r>
         <w:rPr>

</xml_diff>

<commit_message>
modigy teoriaGIT hasta lit 10
</commit_message>
<xml_diff>
--- a/teoriaGIT.docx
+++ b/teoriaGIT.docx
@@ -622,15 +622,29 @@
         <w:ind w:left="284" w:hanging="284"/>
       </w:pPr>
       <w:r>
-        <w:t>9.- Para volver a una version anterior de un archivo, descartando cambio posterior</w:t>
+        <w:t xml:space="preserve">9.- </w:t>
+      </w:r>
+      <w:r>
+        <w:rPr>
+          <w:color w:val="FF0000"/>
+        </w:rPr>
+        <w:t>Para volver a una version anterior de un archivo, descartando cambio posterior</w:t>
       </w:r>
     </w:p>
     <w:p>
       <w:pPr>
         <w:ind w:left="284" w:hanging="284"/>
-      </w:pPr>
-      <w:r>
-        <w:tab/>
+        <w:rPr>
+          <w:lang w:val="en-US"/>
+        </w:rPr>
+      </w:pPr>
+      <w:r>
+        <w:tab/>
+      </w:r>
+      <w:r>
+        <w:rPr>
+          <w:lang w:val="en-US"/>
+        </w:rPr>
         <w:t>Git checkout #commit</w:t>
       </w:r>
     </w:p>
@@ -639,10 +653,165 @@
         <w:ind w:left="284" w:hanging="284"/>
       </w:pPr>
       <w:r>
-        <w:tab/>
+        <w:rPr>
+          <w:lang w:val="en-US"/>
+        </w:rPr>
+        <w:tab/>
+      </w:r>
+      <w:r>
         <w:t>Git checkout 702644df</w:t>
       </w:r>
-    </w:p>
+      <w:r>
+        <w:t>….</w:t>
+      </w:r>
+    </w:p>
+    <w:p>
+      <w:pPr>
+        <w:ind w:left="284" w:hanging="284"/>
+      </w:pPr>
+      <w:r>
+        <w:t>10.- Al realizar un checkout s</w:t>
+      </w:r>
+      <w:r>
+        <w:t>e crea una nueva rama</w:t>
+      </w:r>
+      <w:r>
+        <w:t>, se observa con “git log” solo (HEAD)</w:t>
+      </w:r>
+    </w:p>
+    <w:p>
+      <w:pPr>
+        <w:ind w:left="284" w:hanging="284"/>
+      </w:pPr>
+      <w:r>
+        <w:rPr>
+          <w:noProof/>
+        </w:rPr>
+        <w:drawing>
+          <wp:inline distT="0" distB="0" distL="0" distR="0" wp14:anchorId="195C411C" wp14:editId="7635FF1E">
+            <wp:extent cx="5210175" cy="3447511"/>
+            <wp:effectExtent l="0" t="0" r="0" b="635"/>
+            <wp:docPr id="529293361" name="Imagen 1"/>
+            <wp:cNvGraphicFramePr>
+              <a:graphicFrameLocks xmlns:a="http://schemas.openxmlformats.org/drawingml/2006/main" noChangeAspect="1"/>
+            </wp:cNvGraphicFramePr>
+            <a:graphic xmlns:a="http://schemas.openxmlformats.org/drawingml/2006/main">
+              <a:graphicData uri="http://schemas.openxmlformats.org/drawingml/2006/picture">
+                <pic:pic xmlns:pic="http://schemas.openxmlformats.org/drawingml/2006/picture">
+                  <pic:nvPicPr>
+                    <pic:cNvPr id="529293361" name=""/>
+                    <pic:cNvPicPr/>
+                  </pic:nvPicPr>
+                  <pic:blipFill>
+                    <a:blip r:embed="rId12"/>
+                    <a:stretch>
+                      <a:fillRect/>
+                    </a:stretch>
+                  </pic:blipFill>
+                  <pic:spPr>
+                    <a:xfrm>
+                      <a:off x="0" y="0"/>
+                      <a:ext cx="5212185" cy="3448841"/>
+                    </a:xfrm>
+                    <a:prstGeom prst="rect">
+                      <a:avLst/>
+                    </a:prstGeom>
+                  </pic:spPr>
+                </pic:pic>
+              </a:graphicData>
+            </a:graphic>
+          </wp:inline>
+        </w:drawing>
+      </w:r>
+    </w:p>
+    <w:p>
+      <w:pPr>
+        <w:ind w:left="284" w:hanging="284"/>
+      </w:pPr>
+      <w:r>
+        <w:lastRenderedPageBreak/>
+        <w:t xml:space="preserve"> </w:t>
+      </w:r>
+      <w:r>
+        <w:rPr>
+          <w:color w:val="FF0000"/>
+        </w:rPr>
+        <w:t>Para visualizar la</w:t>
+      </w:r>
+      <w:r>
+        <w:rPr>
+          <w:color w:val="FF0000"/>
+        </w:rPr>
+        <w:t>s ramas:</w:t>
+      </w:r>
+    </w:p>
+    <w:p>
+      <w:pPr>
+        <w:ind w:left="284" w:hanging="284"/>
+      </w:pPr>
+      <w:r>
+        <w:tab/>
+        <w:t>Git branch</w:t>
+      </w:r>
+    </w:p>
+    <w:p>
+      <w:pPr>
+        <w:ind w:left="284" w:hanging="284"/>
+      </w:pPr>
+      <w:r>
+        <w:rPr>
+          <w:noProof/>
+        </w:rPr>
+        <w:drawing>
+          <wp:inline distT="0" distB="0" distL="0" distR="0" wp14:anchorId="7C3DCC86" wp14:editId="69DC3C32">
+            <wp:extent cx="4953000" cy="733425"/>
+            <wp:effectExtent l="0" t="0" r="0" b="9525"/>
+            <wp:docPr id="553880783" name="Imagen 1"/>
+            <wp:cNvGraphicFramePr>
+              <a:graphicFrameLocks xmlns:a="http://schemas.openxmlformats.org/drawingml/2006/main" noChangeAspect="1"/>
+            </wp:cNvGraphicFramePr>
+            <a:graphic xmlns:a="http://schemas.openxmlformats.org/drawingml/2006/main">
+              <a:graphicData uri="http://schemas.openxmlformats.org/drawingml/2006/picture">
+                <pic:pic xmlns:pic="http://schemas.openxmlformats.org/drawingml/2006/picture">
+                  <pic:nvPicPr>
+                    <pic:cNvPr id="553880783" name=""/>
+                    <pic:cNvPicPr/>
+                  </pic:nvPicPr>
+                  <pic:blipFill>
+                    <a:blip r:embed="rId13"/>
+                    <a:stretch>
+                      <a:fillRect/>
+                    </a:stretch>
+                  </pic:blipFill>
+                  <pic:spPr>
+                    <a:xfrm>
+                      <a:off x="0" y="0"/>
+                      <a:ext cx="4953000" cy="733425"/>
+                    </a:xfrm>
+                    <a:prstGeom prst="rect">
+                      <a:avLst/>
+                    </a:prstGeom>
+                  </pic:spPr>
+                </pic:pic>
+              </a:graphicData>
+            </a:graphic>
+          </wp:inline>
+        </w:drawing>
+      </w:r>
+    </w:p>
+    <w:p/>
+    <w:p>
+      <w:r>
+        <w:t>11.- Para ir a una rama</w:t>
+      </w:r>
+    </w:p>
+    <w:p>
+      <w:r>
+        <w:tab/>
+        <w:t>Git switch master</w:t>
+      </w:r>
+    </w:p>
+    <w:p/>
     <w:p>
       <w:r>
         <w:t>9</w:t>
@@ -682,7 +851,7 @@
                     <pic:cNvPicPr/>
                   </pic:nvPicPr>
                   <pic:blipFill rotWithShape="1">
-                    <a:blip r:embed="rId12"/>
+                    <a:blip r:embed="rId14"/>
                     <a:srcRect l="66738" t="5740" r="3011" b="80967"/>
                     <a:stretch/>
                   </pic:blipFill>
@@ -723,7 +892,7 @@
         </w:rPr>
         <w:t xml:space="preserve">git clone </w:t>
       </w:r>
-      <w:hyperlink r:id="rId13" w:history="1">
+      <w:hyperlink r:id="rId15" w:history="1">
         <w:r>
           <w:rPr>
             <w:rStyle w:val="Hipervnculo"/>
@@ -761,7 +930,7 @@
                     <pic:cNvPicPr/>
                   </pic:nvPicPr>
                   <pic:blipFill rotWithShape="1">
-                    <a:blip r:embed="rId14"/>
+                    <a:blip r:embed="rId16"/>
                     <a:srcRect l="12229" t="20846" r="42588" b="26284"/>
                     <a:stretch/>
                   </pic:blipFill>
@@ -872,7 +1041,7 @@
                     <pic:cNvPicPr/>
                   </pic:nvPicPr>
                   <pic:blipFill rotWithShape="1">
-                    <a:blip r:embed="rId15"/>
+                    <a:blip r:embed="rId17"/>
                     <a:srcRect l="33972" t="11179" b="16314"/>
                     <a:stretch/>
                   </pic:blipFill>
@@ -1032,7 +1201,7 @@
                     <pic:cNvPicPr/>
                   </pic:nvPicPr>
                   <pic:blipFill rotWithShape="1">
-                    <a:blip r:embed="rId16"/>
+                    <a:blip r:embed="rId18"/>
                     <a:srcRect t="-1" r="73332" b="62023"/>
                     <a:stretch/>
                   </pic:blipFill>
@@ -1109,7 +1278,7 @@
       <w:pPr>
         <w:ind w:left="1416" w:firstLine="708"/>
       </w:pPr>
-      <w:hyperlink r:id="rId17" w:history="1">
+      <w:hyperlink r:id="rId19" w:history="1">
         <w:r>
           <w:rPr>
             <w:rStyle w:val="Hipervnculo"/>
@@ -1134,7 +1303,7 @@
         <w:tab/>
         <w:t xml:space="preserve">email </w:t>
       </w:r>
-      <w:hyperlink r:id="rId18" w:history="1">
+      <w:hyperlink r:id="rId20" w:history="1">
         <w:r>
           <w:rPr>
             <w:rStyle w:val="Hipervnculo"/>

</xml_diff>

<commit_message>
modify nuevo lit 10
</commit_message>
<xml_diff>
--- a/teoriaGIT.docx
+++ b/teoriaGIT.docx
@@ -622,13 +622,7 @@
         <w:ind w:left="284" w:hanging="284"/>
       </w:pPr>
       <w:r>
-        <w:t xml:space="preserve">9.- </w:t>
-      </w:r>
-      <w:r>
-        <w:rPr>
-          <w:color w:val="FF0000"/>
-        </w:rPr>
-        <w:t>Para volver a una version anterior de un archivo, descartando cambio posterior</w:t>
+        <w:t>9.- Para volver a una version anterior de un archivo, descartando cambio posterior</w:t>
       </w:r>
     </w:p>
     <w:p>
@@ -651,184 +645,57 @@
     <w:p>
       <w:pPr>
         <w:ind w:left="284" w:hanging="284"/>
-      </w:pPr>
-      <w:r>
-        <w:rPr>
-          <w:lang w:val="en-US"/>
-        </w:rPr>
-        <w:tab/>
-      </w:r>
-      <w:r>
+        <w:rPr>
+          <w:lang w:val="en-US"/>
+        </w:rPr>
+      </w:pPr>
+      <w:r>
+        <w:rPr>
+          <w:lang w:val="en-US"/>
+        </w:rPr>
+        <w:tab/>
         <w:t>Git checkout 702644df</w:t>
       </w:r>
-      <w:r>
-        <w:t>….</w:t>
-      </w:r>
     </w:p>
     <w:p>
       <w:pPr>
         <w:ind w:left="284" w:hanging="284"/>
       </w:pPr>
       <w:r>
-        <w:t>10.- Al realizar un checkout s</w:t>
-      </w:r>
-      <w:r>
-        <w:t>e crea una nueva rama</w:t>
-      </w:r>
-      <w:r>
-        <w:t>, se observa con “git log” solo (HEAD)</w:t>
-      </w:r>
-    </w:p>
-    <w:p>
-      <w:pPr>
-        <w:ind w:left="284" w:hanging="284"/>
-      </w:pPr>
-      <w:r>
-        <w:rPr>
-          <w:noProof/>
-        </w:rPr>
-        <w:drawing>
-          <wp:inline distT="0" distB="0" distL="0" distR="0" wp14:anchorId="195C411C" wp14:editId="7635FF1E">
-            <wp:extent cx="5210175" cy="3447511"/>
-            <wp:effectExtent l="0" t="0" r="0" b="635"/>
-            <wp:docPr id="529293361" name="Imagen 1"/>
-            <wp:cNvGraphicFramePr>
-              <a:graphicFrameLocks xmlns:a="http://schemas.openxmlformats.org/drawingml/2006/main" noChangeAspect="1"/>
-            </wp:cNvGraphicFramePr>
-            <a:graphic xmlns:a="http://schemas.openxmlformats.org/drawingml/2006/main">
-              <a:graphicData uri="http://schemas.openxmlformats.org/drawingml/2006/picture">
-                <pic:pic xmlns:pic="http://schemas.openxmlformats.org/drawingml/2006/picture">
-                  <pic:nvPicPr>
-                    <pic:cNvPr id="529293361" name=""/>
-                    <pic:cNvPicPr/>
-                  </pic:nvPicPr>
-                  <pic:blipFill>
-                    <a:blip r:embed="rId12"/>
-                    <a:stretch>
-                      <a:fillRect/>
-                    </a:stretch>
-                  </pic:blipFill>
-                  <pic:spPr>
-                    <a:xfrm>
-                      <a:off x="0" y="0"/>
-                      <a:ext cx="5212185" cy="3448841"/>
-                    </a:xfrm>
-                    <a:prstGeom prst="rect">
-                      <a:avLst/>
-                    </a:prstGeom>
-                  </pic:spPr>
-                </pic:pic>
-              </a:graphicData>
-            </a:graphic>
-          </wp:inline>
-        </w:drawing>
-      </w:r>
-    </w:p>
-    <w:p>
-      <w:pPr>
-        <w:ind w:left="284" w:hanging="284"/>
-      </w:pPr>
-      <w:r>
-        <w:lastRenderedPageBreak/>
-        <w:t xml:space="preserve"> </w:t>
-      </w:r>
-      <w:r>
-        <w:rPr>
-          <w:color w:val="FF0000"/>
-        </w:rPr>
-        <w:t>Para visualizar la</w:t>
-      </w:r>
-      <w:r>
-        <w:rPr>
-          <w:color w:val="FF0000"/>
-        </w:rPr>
-        <w:t>s ramas:</w:t>
-      </w:r>
-    </w:p>
-    <w:p>
-      <w:pPr>
-        <w:ind w:left="284" w:hanging="284"/>
-      </w:pPr>
-      <w:r>
-        <w:tab/>
-        <w:t>Git branch</w:t>
-      </w:r>
-    </w:p>
-    <w:p>
-      <w:pPr>
-        <w:ind w:left="284" w:hanging="284"/>
-      </w:pPr>
-      <w:r>
-        <w:rPr>
-          <w:noProof/>
-        </w:rPr>
-        <w:drawing>
-          <wp:inline distT="0" distB="0" distL="0" distR="0" wp14:anchorId="7C3DCC86" wp14:editId="69DC3C32">
-            <wp:extent cx="4953000" cy="733425"/>
-            <wp:effectExtent l="0" t="0" r="0" b="9525"/>
-            <wp:docPr id="553880783" name="Imagen 1"/>
-            <wp:cNvGraphicFramePr>
-              <a:graphicFrameLocks xmlns:a="http://schemas.openxmlformats.org/drawingml/2006/main" noChangeAspect="1"/>
-            </wp:cNvGraphicFramePr>
-            <a:graphic xmlns:a="http://schemas.openxmlformats.org/drawingml/2006/main">
-              <a:graphicData uri="http://schemas.openxmlformats.org/drawingml/2006/picture">
-                <pic:pic xmlns:pic="http://schemas.openxmlformats.org/drawingml/2006/picture">
-                  <pic:nvPicPr>
-                    <pic:cNvPr id="553880783" name=""/>
-                    <pic:cNvPicPr/>
-                  </pic:nvPicPr>
-                  <pic:blipFill>
-                    <a:blip r:embed="rId13"/>
-                    <a:stretch>
-                      <a:fillRect/>
-                    </a:stretch>
-                  </pic:blipFill>
-                  <pic:spPr>
-                    <a:xfrm>
-                      <a:off x="0" y="0"/>
-                      <a:ext cx="4953000" cy="733425"/>
-                    </a:xfrm>
-                    <a:prstGeom prst="rect">
-                      <a:avLst/>
-                    </a:prstGeom>
-                  </pic:spPr>
-                </pic:pic>
-              </a:graphicData>
-            </a:graphic>
-          </wp:inline>
-        </w:drawing>
+        <w:t>10.- Cuando se hace un c</w:t>
+      </w:r>
+      <w:r>
+        <w:t>heckout se crea una nueva rama</w:t>
+      </w:r>
+    </w:p>
+    <w:p>
+      <w:r>
+        <w:t>9</w:t>
+      </w:r>
+      <w:r>
+        <w:t>.- Para clonar o usar un repositorio existenten</w:t>
+      </w:r>
+    </w:p>
+    <w:p>
+      <w:pPr>
+        <w:ind w:left="567"/>
+      </w:pPr>
+      <w:r>
+        <w:tab/>
+        <w:t>git clone nombrerepositorioexistente</w:t>
+      </w:r>
+    </w:p>
+    <w:p>
+      <w:r>
+        <w:t>10.- fksdjfhjksdhfjk sdfksdlfkjdslkfjwe</w:t>
+      </w:r>
+    </w:p>
+    <w:p>
+      <w:r>
+        <w:t>H kjjdskfhsdf++</w:t>
       </w:r>
     </w:p>
     <w:p/>
-    <w:p>
-      <w:r>
-        <w:t>11.- Para ir a una rama</w:t>
-      </w:r>
-    </w:p>
-    <w:p>
-      <w:r>
-        <w:tab/>
-        <w:t>Git switch master</w:t>
-      </w:r>
-    </w:p>
-    <w:p/>
-    <w:p>
-      <w:r>
-        <w:t>9</w:t>
-      </w:r>
-      <w:r>
-        <w:t>.- Para clonar o usar un repositorio existenten</w:t>
-      </w:r>
-    </w:p>
-    <w:p>
-      <w:pPr>
-        <w:ind w:left="567"/>
-      </w:pPr>
-      <w:r>
-        <w:tab/>
-        <w:t>git clone nombrerepositorioexistente</w:t>
-      </w:r>
-    </w:p>
     <w:p>
       <w:r>
         <w:rPr>
@@ -851,7 +718,7 @@
                     <pic:cNvPicPr/>
                   </pic:nvPicPr>
                   <pic:blipFill rotWithShape="1">
-                    <a:blip r:embed="rId14"/>
+                    <a:blip r:embed="rId12"/>
                     <a:srcRect l="66738" t="5740" r="3011" b="80967"/>
                     <a:stretch/>
                   </pic:blipFill>
@@ -890,9 +757,10 @@
         <w:rPr>
           <w:lang w:val="en-US"/>
         </w:rPr>
+        <w:lastRenderedPageBreak/>
         <w:t xml:space="preserve">git clone </w:t>
       </w:r>
-      <w:hyperlink r:id="rId15" w:history="1">
+      <w:hyperlink r:id="rId13" w:history="1">
         <w:r>
           <w:rPr>
             <w:rStyle w:val="Hipervnculo"/>
@@ -913,7 +781,6 @@
           <w:noProof/>
           <w:lang w:eastAsia="es-EC"/>
         </w:rPr>
-        <w:lastRenderedPageBreak/>
         <w:drawing>
           <wp:inline distT="0" distB="0" distL="0" distR="0" wp14:anchorId="1B670E03" wp14:editId="1B670E04">
             <wp:extent cx="5505450" cy="3622007"/>
@@ -930,7 +797,7 @@
                     <pic:cNvPicPr/>
                   </pic:nvPicPr>
                   <pic:blipFill rotWithShape="1">
-                    <a:blip r:embed="rId16"/>
+                    <a:blip r:embed="rId14"/>
                     <a:srcRect l="12229" t="20846" r="42588" b="26284"/>
                     <a:stretch/>
                   </pic:blipFill>
@@ -1041,7 +908,7 @@
                     <pic:cNvPicPr/>
                   </pic:nvPicPr>
                   <pic:blipFill rotWithShape="1">
-                    <a:blip r:embed="rId17"/>
+                    <a:blip r:embed="rId15"/>
                     <a:srcRect l="33972" t="11179" b="16314"/>
                     <a:stretch/>
                   </pic:blipFill>
@@ -1201,7 +1068,7 @@
                     <pic:cNvPicPr/>
                   </pic:nvPicPr>
                   <pic:blipFill rotWithShape="1">
-                    <a:blip r:embed="rId18"/>
+                    <a:blip r:embed="rId16"/>
                     <a:srcRect t="-1" r="73332" b="62023"/>
                     <a:stretch/>
                   </pic:blipFill>
@@ -1278,7 +1145,7 @@
       <w:pPr>
         <w:ind w:left="1416" w:firstLine="708"/>
       </w:pPr>
-      <w:hyperlink r:id="rId19" w:history="1">
+      <w:hyperlink r:id="rId17" w:history="1">
         <w:r>
           <w:rPr>
             <w:rStyle w:val="Hipervnculo"/>
@@ -1303,7 +1170,7 @@
         <w:tab/>
         <w:t xml:space="preserve">email </w:t>
       </w:r>
-      <w:hyperlink r:id="rId20" w:history="1">
+      <w:hyperlink r:id="rId18" w:history="1">
         <w:r>
           <w:rPr>
             <w:rStyle w:val="Hipervnculo"/>

</xml_diff>

<commit_message>
modifi teoriaGIT hasta lit11
</commit_message>
<xml_diff>
--- a/teoriaGIT.docx
+++ b/teoriaGIT.docx
@@ -669,6 +669,94 @@
       </w:r>
     </w:p>
     <w:p>
+      <w:pPr>
+        <w:ind w:left="284" w:hanging="284"/>
+      </w:pPr>
+      <w:r>
+        <w:tab/>
+        <w:t>Para ver las ramas:</w:t>
+      </w:r>
+    </w:p>
+    <w:p>
+      <w:pPr>
+        <w:ind w:left="284" w:hanging="284"/>
+      </w:pPr>
+      <w:r>
+        <w:tab/>
+        <w:t>Git branch</w:t>
+      </w:r>
+    </w:p>
+    <w:p>
+      <w:pPr>
+        <w:ind w:left="284" w:hanging="284"/>
+      </w:pPr>
+      <w:r>
+        <w:rPr>
+          <w:noProof/>
+        </w:rPr>
+        <w:drawing>
+          <wp:inline distT="0" distB="0" distL="0" distR="0" wp14:anchorId="6AA1EEDB" wp14:editId="615536AD">
+            <wp:extent cx="4705350" cy="504825"/>
+            <wp:effectExtent l="0" t="0" r="0" b="9525"/>
+            <wp:docPr id="639188012" name="Imagen 1"/>
+            <wp:cNvGraphicFramePr>
+              <a:graphicFrameLocks xmlns:a="http://schemas.openxmlformats.org/drawingml/2006/main" noChangeAspect="1"/>
+            </wp:cNvGraphicFramePr>
+            <a:graphic xmlns:a="http://schemas.openxmlformats.org/drawingml/2006/main">
+              <a:graphicData uri="http://schemas.openxmlformats.org/drawingml/2006/picture">
+                <pic:pic xmlns:pic="http://schemas.openxmlformats.org/drawingml/2006/picture">
+                  <pic:nvPicPr>
+                    <pic:cNvPr id="639188012" name=""/>
+                    <pic:cNvPicPr/>
+                  </pic:nvPicPr>
+                  <pic:blipFill>
+                    <a:blip r:embed="rId12"/>
+                    <a:stretch>
+                      <a:fillRect/>
+                    </a:stretch>
+                  </pic:blipFill>
+                  <pic:spPr>
+                    <a:xfrm>
+                      <a:off x="0" y="0"/>
+                      <a:ext cx="4705350" cy="504825"/>
+                    </a:xfrm>
+                    <a:prstGeom prst="rect">
+                      <a:avLst/>
+                    </a:prstGeom>
+                  </pic:spPr>
+                </pic:pic>
+              </a:graphicData>
+            </a:graphic>
+          </wp:inline>
+        </w:drawing>
+      </w:r>
+    </w:p>
+    <w:p>
+      <w:pPr>
+        <w:ind w:left="284" w:hanging="284"/>
+      </w:pPr>
+      <w:r>
+        <w:t>11.- Para crear una rama (cuando se ha realizado un checkout, se puede renombrar la rama dividida con un nuevo nombre</w:t>
+      </w:r>
+      <w:r>
+        <w:t>)</w:t>
+      </w:r>
+    </w:p>
+    <w:p>
+      <w:pPr>
+        <w:ind w:left="284" w:hanging="284"/>
+      </w:pPr>
+      <w:r>
+        <w:tab/>
+        <w:t>Git switch -c “rama2”</w:t>
+      </w:r>
+    </w:p>
+    <w:p>
+      <w:pPr>
+        <w:ind w:left="284" w:hanging="284"/>
+      </w:pPr>
+    </w:p>
+    <w:p>
       <w:r>
         <w:t>9</w:t>
       </w:r>
@@ -685,23 +773,13 @@
         <w:t>git clone nombrerepositorioexistente</w:t>
       </w:r>
     </w:p>
-    <w:p>
-      <w:r>
-        <w:t>10.- fksdjfhjksdhfjk sdfksdlfkjdslkfjwe</w:t>
-      </w:r>
-    </w:p>
-    <w:p>
-      <w:r>
-        <w:t>H kjjdskfhsdf++</w:t>
-      </w:r>
-    </w:p>
-    <w:p/>
     <w:p>
       <w:r>
         <w:rPr>
           <w:noProof/>
           <w:lang w:eastAsia="es-EC"/>
         </w:rPr>
+        <w:lastRenderedPageBreak/>
         <w:drawing>
           <wp:inline distT="0" distB="0" distL="0" distR="0" wp14:anchorId="1B670E01" wp14:editId="1B670E02">
             <wp:extent cx="6361325" cy="1571625"/>
@@ -718,7 +796,7 @@
                     <pic:cNvPicPr/>
                   </pic:nvPicPr>
                   <pic:blipFill rotWithShape="1">
-                    <a:blip r:embed="rId12"/>
+                    <a:blip r:embed="rId13"/>
                     <a:srcRect l="66738" t="5740" r="3011" b="80967"/>
                     <a:stretch/>
                   </pic:blipFill>
@@ -757,10 +835,9 @@
         <w:rPr>
           <w:lang w:val="en-US"/>
         </w:rPr>
-        <w:lastRenderedPageBreak/>
         <w:t xml:space="preserve">git clone </w:t>
       </w:r>
-      <w:hyperlink r:id="rId13" w:history="1">
+      <w:hyperlink r:id="rId14" w:history="1">
         <w:r>
           <w:rPr>
             <w:rStyle w:val="Hipervnculo"/>
@@ -797,7 +874,7 @@
                     <pic:cNvPicPr/>
                   </pic:nvPicPr>
                   <pic:blipFill rotWithShape="1">
-                    <a:blip r:embed="rId14"/>
+                    <a:blip r:embed="rId15"/>
                     <a:srcRect l="12229" t="20846" r="42588" b="26284"/>
                     <a:stretch/>
                   </pic:blipFill>
@@ -908,7 +985,7 @@
                     <pic:cNvPicPr/>
                   </pic:nvPicPr>
                   <pic:blipFill rotWithShape="1">
-                    <a:blip r:embed="rId15"/>
+                    <a:blip r:embed="rId16"/>
                     <a:srcRect l="33972" t="11179" b="16314"/>
                     <a:stretch/>
                   </pic:blipFill>
@@ -1068,7 +1145,7 @@
                     <pic:cNvPicPr/>
                   </pic:nvPicPr>
                   <pic:blipFill rotWithShape="1">
-                    <a:blip r:embed="rId16"/>
+                    <a:blip r:embed="rId17"/>
                     <a:srcRect t="-1" r="73332" b="62023"/>
                     <a:stretch/>
                   </pic:blipFill>
@@ -1145,7 +1222,7 @@
       <w:pPr>
         <w:ind w:left="1416" w:firstLine="708"/>
       </w:pPr>
-      <w:hyperlink r:id="rId17" w:history="1">
+      <w:hyperlink r:id="rId18" w:history="1">
         <w:r>
           <w:rPr>
             <w:rStyle w:val="Hipervnculo"/>
@@ -1170,7 +1247,7 @@
         <w:tab/>
         <w:t xml:space="preserve">email </w:t>
       </w:r>
-      <w:hyperlink r:id="rId18" w:history="1">
+      <w:hyperlink r:id="rId19" w:history="1">
         <w:r>
           <w:rPr>
             <w:rStyle w:val="Hipervnculo"/>

</xml_diff>

<commit_message>
teoriaGIT  hasta lit 13
</commit_message>
<xml_diff>
--- a/teoriaGIT.docx
+++ b/teoriaGIT.docx
@@ -674,7 +674,15 @@
       </w:pPr>
       <w:r>
         <w:tab/>
-        <w:t>Para ver las ramas:</w:t>
+      </w:r>
+      <w:r>
+        <w:rPr>
+          <w:color w:val="FF0000"/>
+        </w:rPr>
+        <w:t>Para ver las ramas</w:t>
+      </w:r>
+      <w:r>
+        <w:t>:</w:t>
       </w:r>
     </w:p>
     <w:p>
@@ -736,7 +744,16 @@
         <w:ind w:left="284" w:hanging="284"/>
       </w:pPr>
       <w:r>
-        <w:t>11.- Para crear una rama (cuando se ha realizado un checkout, se puede renombrar la rama dividida con un nuevo nombre</w:t>
+        <w:t xml:space="preserve">11.- </w:t>
+      </w:r>
+      <w:r>
+        <w:rPr>
+          <w:color w:val="FF0000"/>
+        </w:rPr>
+        <w:t xml:space="preserve">Para crear una rama </w:t>
+      </w:r>
+      <w:r>
+        <w:t>(cuando se ha realizado un checkout, se puede renombrar la rama dividida con un nuevo nombre</w:t>
       </w:r>
       <w:r>
         <w:t>)</w:t>
@@ -755,10 +772,37 @@
       <w:pPr>
         <w:ind w:left="284" w:hanging="284"/>
       </w:pPr>
-    </w:p>
-    <w:p>
-      <w:r>
-        <w:t>12</w:t>
+      <w:r>
+        <w:tab/>
+        <w:t>OJO se presentar diferencias entre los archivos modificados en cada rama (si es Word no olvidarse de cerrar el archivo antes de cada paso de “git”)</w:t>
+      </w:r>
+    </w:p>
+    <w:p>
+      <w:pPr>
+        <w:ind w:left="284" w:hanging="284"/>
+      </w:pPr>
+      <w:r>
+        <w:t>12.- Para cambiarse a otra rama</w:t>
+      </w:r>
+    </w:p>
+    <w:p>
+      <w:pPr>
+        <w:ind w:left="284" w:hanging="284"/>
+      </w:pPr>
+      <w:r>
+        <w:tab/>
+        <w:t>Git switch nombre</w:t>
+      </w:r>
+      <w:r>
+        <w:t>rama</w:t>
+      </w:r>
+    </w:p>
+    <w:p>
+      <w:r>
+        <w:t>1</w:t>
+      </w:r>
+      <w:r>
+        <w:t>3</w:t>
       </w:r>
       <w:r>
         <w:t>.- Para clonar o usar un repositorio existenten</w:t>
@@ -769,6 +813,7 @@
         <w:ind w:left="567"/>
       </w:pPr>
       <w:r>
+        <w:lastRenderedPageBreak/>
         <w:tab/>
         <w:t>git clone nombrerepositorioexistente</w:t>
       </w:r>
@@ -779,7 +824,6 @@
           <w:noProof/>
           <w:lang w:eastAsia="es-EC"/>
         </w:rPr>
-        <w:lastRenderedPageBreak/>
         <w:drawing>
           <wp:inline distT="0" distB="0" distL="0" distR="0" wp14:anchorId="1B670E01" wp14:editId="1B670E02">
             <wp:extent cx="6361325" cy="1571625"/>

</xml_diff>

<commit_message>
teoriaGIT hasta lit 14
</commit_message>
<xml_diff>
--- a/teoriaGIT.docx
+++ b/teoriaGIT.docx
@@ -47,7 +47,7 @@
                     <pic:cNvPicPr/>
                   </pic:nvPicPr>
                   <pic:blipFill rotWithShape="1">
-                    <a:blip r:embed="rId4"/>
+                    <a:blip r:embed="rId5"/>
                     <a:srcRect l="45522" t="20241" r="9975" b="24773"/>
                     <a:stretch/>
                   </pic:blipFill>
@@ -132,7 +132,7 @@
                     <pic:cNvPicPr/>
                   </pic:nvPicPr>
                   <pic:blipFill rotWithShape="1">
-                    <a:blip r:embed="rId5"/>
+                    <a:blip r:embed="rId6"/>
                     <a:srcRect l="11041" t="19033" r="39360" b="29607"/>
                     <a:stretch/>
                   </pic:blipFill>
@@ -221,7 +221,7 @@
                     <pic:cNvPicPr/>
                   </pic:nvPicPr>
                   <pic:blipFill rotWithShape="1">
-                    <a:blip r:embed="rId6"/>
+                    <a:blip r:embed="rId7"/>
                     <a:srcRect l="13098" t="22054" r="44184" b="27190"/>
                     <a:stretch/>
                   </pic:blipFill>
@@ -288,7 +288,7 @@
                     <pic:cNvPicPr/>
                   </pic:nvPicPr>
                   <pic:blipFill>
-                    <a:blip r:embed="rId7"/>
+                    <a:blip r:embed="rId8"/>
                     <a:stretch>
                       <a:fillRect/>
                     </a:stretch>
@@ -385,7 +385,7 @@
                     <pic:cNvPicPr/>
                   </pic:nvPicPr>
                   <pic:blipFill>
-                    <a:blip r:embed="rId8"/>
+                    <a:blip r:embed="rId9"/>
                     <a:stretch>
                       <a:fillRect/>
                     </a:stretch>
@@ -471,7 +471,7 @@
                     <pic:cNvPicPr/>
                   </pic:nvPicPr>
                   <pic:blipFill>
-                    <a:blip r:embed="rId9"/>
+                    <a:blip r:embed="rId10"/>
                     <a:stretch>
                       <a:fillRect/>
                     </a:stretch>
@@ -527,7 +527,7 @@
                     <pic:cNvPicPr/>
                   </pic:nvPicPr>
                   <pic:blipFill>
-                    <a:blip r:embed="rId10"/>
+                    <a:blip r:embed="rId11"/>
                     <a:stretch>
                       <a:fillRect/>
                     </a:stretch>
@@ -596,7 +596,7 @@
                     <pic:cNvPicPr/>
                   </pic:nvPicPr>
                   <pic:blipFill>
-                    <a:blip r:embed="rId11"/>
+                    <a:blip r:embed="rId12"/>
                     <a:stretch>
                       <a:fillRect/>
                     </a:stretch>
@@ -718,7 +718,7 @@
                     <pic:cNvPicPr/>
                   </pic:nvPicPr>
                   <pic:blipFill>
-                    <a:blip r:embed="rId12"/>
+                    <a:blip r:embed="rId13"/>
                     <a:stretch>
                       <a:fillRect/>
                     </a:stretch>
@@ -798,6 +798,178 @@
       </w:r>
     </w:p>
     <w:p>
+      <w:pPr>
+        <w:ind w:left="284" w:hanging="284"/>
+      </w:pPr>
+    </w:p>
+    <w:p>
+      <w:pPr>
+        <w:ind w:left="284" w:hanging="284"/>
+        <w:rPr>
+          <w:color w:val="FF0000"/>
+        </w:rPr>
+      </w:pPr>
+      <w:r>
+        <w:lastRenderedPageBreak/>
+        <w:t xml:space="preserve">13.- </w:t>
+      </w:r>
+      <w:r>
+        <w:rPr>
+          <w:color w:val="FF0000"/>
+        </w:rPr>
+        <w:t>Para publicar (push) en un repositorio remoto de github</w:t>
+      </w:r>
+    </w:p>
+    <w:p>
+      <w:pPr>
+        <w:pStyle w:val="Prrafodelista"/>
+        <w:numPr>
+          <w:ilvl w:val="0"/>
+          <w:numId w:val="1"/>
+        </w:numPr>
+      </w:pPr>
+      <w:r>
+        <w:t xml:space="preserve">Ingresar o (Log in) en </w:t>
+      </w:r>
+      <w:hyperlink r:id="rId14" w:history="1">
+        <w:r>
+          <w:rPr>
+            <w:rStyle w:val="Hipervnculo"/>
+          </w:rPr>
+          <w:t>www.github.com</w:t>
+        </w:r>
+      </w:hyperlink>
+      <w:r>
+        <w:t xml:space="preserve">     (email: </w:t>
+      </w:r>
+      <w:hyperlink r:id="rId15" w:history="1">
+        <w:r>
+          <w:rPr>
+            <w:rStyle w:val="Hipervnculo"/>
+          </w:rPr>
+          <w:t>carlosbrusil@hotmail.com</w:t>
+        </w:r>
+      </w:hyperlink>
+      <w:r>
+        <w:t xml:space="preserve">  pass:  1958cbcb)</w:t>
+      </w:r>
+    </w:p>
+    <w:p>
+      <w:pPr>
+        <w:pStyle w:val="Prrafodelista"/>
+        <w:numPr>
+          <w:ilvl w:val="0"/>
+          <w:numId w:val="1"/>
+        </w:numPr>
+      </w:pPr>
+      <w:r>
+        <w:t>Crear un nuevo repositorio en github</w:t>
+      </w:r>
+    </w:p>
+    <w:p>
+      <w:pPr>
+        <w:pStyle w:val="Prrafodelista"/>
+        <w:numPr>
+          <w:ilvl w:val="0"/>
+          <w:numId w:val="1"/>
+        </w:numPr>
+      </w:pPr>
+      <w:r>
+        <w:t>Del repositorio creado copiar su link, para relacionarlos desde git local</w:t>
+      </w:r>
+    </w:p>
+    <w:p>
+      <w:pPr>
+        <w:pStyle w:val="Prrafodelista"/>
+        <w:numPr>
+          <w:ilvl w:val="0"/>
+          <w:numId w:val="1"/>
+        </w:numPr>
+      </w:pPr>
+      <w:r>
+        <w:t>Git remote origin link</w:t>
+      </w:r>
+    </w:p>
+    <w:p>
+      <w:pPr>
+        <w:ind w:left="284" w:hanging="284"/>
+        <w:rPr>
+          <w:lang w:val="en-US"/>
+        </w:rPr>
+      </w:pPr>
+      <w:r>
+        <w:rPr>
+          <w:lang w:val="en-US"/>
+        </w:rPr>
+        <w:tab/>
+      </w:r>
+      <w:r>
+        <w:rPr>
+          <w:lang w:val="en-US"/>
+        </w:rPr>
+        <w:tab/>
+      </w:r>
+      <w:r>
+        <w:rPr>
+          <w:lang w:val="en-US"/>
+        </w:rPr>
+        <w:t xml:space="preserve">git remote add origin </w:t>
+      </w:r>
+      <w:hyperlink r:id="rId16" w:history="1">
+        <w:r>
+          <w:rPr>
+            <w:rStyle w:val="Hipervnculo"/>
+            <w:lang w:val="en-US"/>
+          </w:rPr>
+          <w:t>https://github.com/carlosbrusil/mi-repositorio-ejemplo.git</w:t>
+        </w:r>
+      </w:hyperlink>
+    </w:p>
+    <w:p>
+      <w:pPr>
+        <w:pStyle w:val="Prrafodelista"/>
+        <w:numPr>
+          <w:ilvl w:val="0"/>
+          <w:numId w:val="2"/>
+        </w:numPr>
+      </w:pPr>
+      <w:r>
+        <w:t>Realizar el push de l</w:t>
+      </w:r>
+      <w:r>
+        <w:t>a rama</w:t>
+      </w:r>
+    </w:p>
+    <w:p>
+      <w:pPr>
+        <w:pStyle w:val="Prrafodelista"/>
+        <w:ind w:left="708"/>
+        <w:rPr>
+          <w:lang w:val="en-US"/>
+        </w:rPr>
+      </w:pPr>
+      <w:r>
+        <w:rPr>
+          <w:lang w:val="en-US"/>
+        </w:rPr>
+        <w:t>Git push origin master</w:t>
+      </w:r>
+    </w:p>
+    <w:p>
+      <w:pPr>
+        <w:ind w:left="284" w:hanging="284"/>
+        <w:rPr>
+          <w:lang w:val="en-US"/>
+        </w:rPr>
+      </w:pPr>
+      <w:r>
+        <w:rPr>
+          <w:lang w:val="en-US"/>
+        </w:rPr>
+        <w:tab/>
+      </w:r>
+    </w:p>
+    <w:p>
       <w:r>
         <w:t>1</w:t>
       </w:r>
@@ -813,7 +985,6 @@
         <w:ind w:left="567"/>
       </w:pPr>
       <w:r>
-        <w:lastRenderedPageBreak/>
         <w:tab/>
         <w:t>git clone nombrerepositorioexistente</w:t>
       </w:r>
@@ -840,7 +1011,7 @@
                     <pic:cNvPicPr/>
                   </pic:nvPicPr>
                   <pic:blipFill rotWithShape="1">
-                    <a:blip r:embed="rId13"/>
+                    <a:blip r:embed="rId17"/>
                     <a:srcRect l="66738" t="5740" r="3011" b="80967"/>
                     <a:stretch/>
                   </pic:blipFill>
@@ -881,7 +1052,7 @@
         </w:rPr>
         <w:t xml:space="preserve">git clone </w:t>
       </w:r>
-      <w:hyperlink r:id="rId14" w:history="1">
+      <w:hyperlink r:id="rId18" w:history="1">
         <w:r>
           <w:rPr>
             <w:rStyle w:val="Hipervnculo"/>
@@ -902,6 +1073,7 @@
           <w:noProof/>
           <w:lang w:eastAsia="es-EC"/>
         </w:rPr>
+        <w:lastRenderedPageBreak/>
         <w:drawing>
           <wp:inline distT="0" distB="0" distL="0" distR="0" wp14:anchorId="1B670E03" wp14:editId="1B670E04">
             <wp:extent cx="5505450" cy="3622007"/>
@@ -918,7 +1090,7 @@
                     <pic:cNvPicPr/>
                   </pic:nvPicPr>
                   <pic:blipFill rotWithShape="1">
-                    <a:blip r:embed="rId15"/>
+                    <a:blip r:embed="rId19"/>
                     <a:srcRect l="12229" t="20846" r="42588" b="26284"/>
                     <a:stretch/>
                   </pic:blipFill>
@@ -1029,7 +1201,7 @@
                     <pic:cNvPicPr/>
                   </pic:nvPicPr>
                   <pic:blipFill rotWithShape="1">
-                    <a:blip r:embed="rId16"/>
+                    <a:blip r:embed="rId20"/>
                     <a:srcRect l="33972" t="11179" b="16314"/>
                     <a:stretch/>
                   </pic:blipFill>
@@ -1189,7 +1361,7 @@
                     <pic:cNvPicPr/>
                   </pic:nvPicPr>
                   <pic:blipFill rotWithShape="1">
-                    <a:blip r:embed="rId17"/>
+                    <a:blip r:embed="rId21"/>
                     <a:srcRect t="-1" r="73332" b="62023"/>
                     <a:stretch/>
                   </pic:blipFill>
@@ -1266,7 +1438,7 @@
       <w:pPr>
         <w:ind w:left="1416" w:firstLine="708"/>
       </w:pPr>
-      <w:hyperlink r:id="rId18" w:history="1">
+      <w:hyperlink r:id="rId22" w:history="1">
         <w:r>
           <w:rPr>
             <w:rStyle w:val="Hipervnculo"/>
@@ -1291,7 +1463,7 @@
         <w:tab/>
         <w:t xml:space="preserve">email </w:t>
       </w:r>
-      <w:hyperlink r:id="rId19" w:history="1">
+      <w:hyperlink r:id="rId23" w:history="1">
         <w:r>
           <w:rPr>
             <w:rStyle w:val="Hipervnculo"/>
@@ -1319,6 +1491,243 @@
     </w:sectPr>
   </w:body>
 </w:document>
+</file>
+
+<file path=word/numbering.xml><?xml version="1.0" encoding="utf-8"?>
+<w:numbering xmlns:wpc="http://schemas.microsoft.com/office/word/2010/wordprocessingCanvas" xmlns:cx="http://schemas.microsoft.com/office/drawing/2014/chartex" xmlns:cx1="http://schemas.microsoft.com/office/drawing/2015/9/8/chartex" xmlns:cx2="http://schemas.microsoft.com/office/drawing/2015/10/21/chartex" xmlns:cx3="http://schemas.microsoft.com/office/drawing/2016/5/9/chartex" xmlns:cx4="http://schemas.microsoft.com/office/drawing/2016/5/10/chartex" xmlns:cx5="http://schemas.microsoft.com/office/drawing/2016/5/11/chartex" xmlns:cx6="http://schemas.microsoft.com/office/drawing/2016/5/12/chartex" xmlns:cx7="http://schemas.microsoft.com/office/drawing/2016/5/13/chartex" xmlns:cx8="http://schemas.microsoft.com/office/drawing/2016/5/14/chartex" xmlns:mc="http://schemas.openxmlformats.org/markup-compatibility/2006" xmlns:aink="http://schemas.microsoft.com/office/drawing/2016/ink" xmlns:am3d="http://schemas.microsoft.com/office/drawing/2017/model3d" xmlns:o="urn:schemas-microsoft-com:office:office" xmlns:oel="http://schemas.microsoft.com/office/2019/extlst" xmlns:r="http://schemas.openxmlformats.org/officeDocument/2006/relationships" xmlns:m="http://schemas.openxmlformats.org/officeDocument/2006/math" xmlns:v="urn:schemas-microsoft-com:vml" xmlns:wp14="http://schemas.microsoft.com/office/word/2010/wordprocessingDrawing" xmlns:wp="http://schemas.openxmlformats.org/drawingml/2006/wordprocessingDrawing" xmlns:w10="urn:schemas-microsoft-com:office:word" xmlns:w="http://schemas.openxmlformats.org/wordprocessingml/2006/main" xmlns:w14="http://schemas.microsoft.com/office/word/2010/wordml" xmlns:w15="http://schemas.microsoft.com/office/word/2012/wordml" xmlns:w16cex="http://schemas.microsoft.com/office/word/2018/wordml/cex" xmlns:w16cid="http://schemas.microsoft.com/office/word/2016/wordml/cid" xmlns:w16="http://schemas.microsoft.com/office/word/2018/wordml" xmlns:w16du="http://schemas.microsoft.com/office/word/2023/wordml/word16du" xmlns:w16sdtdh="http://schemas.microsoft.com/office/word/2020/wordml/sdtdatahash" xmlns:w16se="http://schemas.microsoft.com/office/word/2015/wordml/symex" xmlns:wpg="http://schemas.microsoft.com/office/word/2010/wordprocessingGroup" xmlns:wpi="http://schemas.microsoft.com/office/word/2010/wordprocessingInk" xmlns:wne="http://schemas.microsoft.com/office/word/2006/wordml" xmlns:wps="http://schemas.microsoft.com/office/word/2010/wordprocessingShape" mc:Ignorable="w14 w15 w16se w16cid w16 w16cex w16sdtdh w16du wp14">
+  <w:abstractNum w:abstractNumId="0" w15:restartNumberingAfterBreak="0">
+    <w:nsid w:val="02744777"/>
+    <w:multiLevelType w:val="hybridMultilevel"/>
+    <w:tmpl w:val="A8F67070"/>
+    <w:lvl w:ilvl="0" w:tplc="300A0001">
+      <w:start w:val="1"/>
+      <w:numFmt w:val="bullet"/>
+      <w:lvlText w:val=""/>
+      <w:lvlJc w:val="left"/>
+      <w:pPr>
+        <w:ind w:left="720" w:hanging="360"/>
+      </w:pPr>
+      <w:rPr>
+        <w:rFonts w:ascii="Symbol" w:hAnsi="Symbol" w:hint="default"/>
+      </w:rPr>
+    </w:lvl>
+    <w:lvl w:ilvl="1" w:tplc="300A0003" w:tentative="1">
+      <w:start w:val="1"/>
+      <w:numFmt w:val="bullet"/>
+      <w:lvlText w:val="o"/>
+      <w:lvlJc w:val="left"/>
+      <w:pPr>
+        <w:ind w:left="1440" w:hanging="360"/>
+      </w:pPr>
+      <w:rPr>
+        <w:rFonts w:ascii="Courier New" w:hAnsi="Courier New" w:cs="Courier New" w:hint="default"/>
+      </w:rPr>
+    </w:lvl>
+    <w:lvl w:ilvl="2" w:tplc="300A0005" w:tentative="1">
+      <w:start w:val="1"/>
+      <w:numFmt w:val="bullet"/>
+      <w:lvlText w:val=""/>
+      <w:lvlJc w:val="left"/>
+      <w:pPr>
+        <w:ind w:left="2160" w:hanging="360"/>
+      </w:pPr>
+      <w:rPr>
+        <w:rFonts w:ascii="Wingdings" w:hAnsi="Wingdings" w:hint="default"/>
+      </w:rPr>
+    </w:lvl>
+    <w:lvl w:ilvl="3" w:tplc="300A0001" w:tentative="1">
+      <w:start w:val="1"/>
+      <w:numFmt w:val="bullet"/>
+      <w:lvlText w:val=""/>
+      <w:lvlJc w:val="left"/>
+      <w:pPr>
+        <w:ind w:left="2880" w:hanging="360"/>
+      </w:pPr>
+      <w:rPr>
+        <w:rFonts w:ascii="Symbol" w:hAnsi="Symbol" w:hint="default"/>
+      </w:rPr>
+    </w:lvl>
+    <w:lvl w:ilvl="4" w:tplc="300A0003" w:tentative="1">
+      <w:start w:val="1"/>
+      <w:numFmt w:val="bullet"/>
+      <w:lvlText w:val="o"/>
+      <w:lvlJc w:val="left"/>
+      <w:pPr>
+        <w:ind w:left="3600" w:hanging="360"/>
+      </w:pPr>
+      <w:rPr>
+        <w:rFonts w:ascii="Courier New" w:hAnsi="Courier New" w:cs="Courier New" w:hint="default"/>
+      </w:rPr>
+    </w:lvl>
+    <w:lvl w:ilvl="5" w:tplc="300A0005" w:tentative="1">
+      <w:start w:val="1"/>
+      <w:numFmt w:val="bullet"/>
+      <w:lvlText w:val=""/>
+      <w:lvlJc w:val="left"/>
+      <w:pPr>
+        <w:ind w:left="4320" w:hanging="360"/>
+      </w:pPr>
+      <w:rPr>
+        <w:rFonts w:ascii="Wingdings" w:hAnsi="Wingdings" w:hint="default"/>
+      </w:rPr>
+    </w:lvl>
+    <w:lvl w:ilvl="6" w:tplc="300A0001" w:tentative="1">
+      <w:start w:val="1"/>
+      <w:numFmt w:val="bullet"/>
+      <w:lvlText w:val=""/>
+      <w:lvlJc w:val="left"/>
+      <w:pPr>
+        <w:ind w:left="5040" w:hanging="360"/>
+      </w:pPr>
+      <w:rPr>
+        <w:rFonts w:ascii="Symbol" w:hAnsi="Symbol" w:hint="default"/>
+      </w:rPr>
+    </w:lvl>
+    <w:lvl w:ilvl="7" w:tplc="300A0003" w:tentative="1">
+      <w:start w:val="1"/>
+      <w:numFmt w:val="bullet"/>
+      <w:lvlText w:val="o"/>
+      <w:lvlJc w:val="left"/>
+      <w:pPr>
+        <w:ind w:left="5760" w:hanging="360"/>
+      </w:pPr>
+      <w:rPr>
+        <w:rFonts w:ascii="Courier New" w:hAnsi="Courier New" w:cs="Courier New" w:hint="default"/>
+      </w:rPr>
+    </w:lvl>
+    <w:lvl w:ilvl="8" w:tplc="300A0005" w:tentative="1">
+      <w:start w:val="1"/>
+      <w:numFmt w:val="bullet"/>
+      <w:lvlText w:val=""/>
+      <w:lvlJc w:val="left"/>
+      <w:pPr>
+        <w:ind w:left="6480" w:hanging="360"/>
+      </w:pPr>
+      <w:rPr>
+        <w:rFonts w:ascii="Wingdings" w:hAnsi="Wingdings" w:hint="default"/>
+      </w:rPr>
+    </w:lvl>
+  </w:abstractNum>
+  <w:abstractNum w:abstractNumId="1" w15:restartNumberingAfterBreak="0">
+    <w:nsid w:val="34433473"/>
+    <w:multiLevelType w:val="hybridMultilevel"/>
+    <w:tmpl w:val="D5ACCB66"/>
+    <w:lvl w:ilvl="0" w:tplc="300A0001">
+      <w:start w:val="1"/>
+      <w:numFmt w:val="bullet"/>
+      <w:lvlText w:val=""/>
+      <w:lvlJc w:val="left"/>
+      <w:pPr>
+        <w:ind w:left="644" w:hanging="360"/>
+      </w:pPr>
+      <w:rPr>
+        <w:rFonts w:ascii="Symbol" w:hAnsi="Symbol" w:hint="default"/>
+      </w:rPr>
+    </w:lvl>
+    <w:lvl w:ilvl="1" w:tplc="300A0003" w:tentative="1">
+      <w:start w:val="1"/>
+      <w:numFmt w:val="bullet"/>
+      <w:lvlText w:val="o"/>
+      <w:lvlJc w:val="left"/>
+      <w:pPr>
+        <w:ind w:left="1364" w:hanging="360"/>
+      </w:pPr>
+      <w:rPr>
+        <w:rFonts w:ascii="Courier New" w:hAnsi="Courier New" w:cs="Courier New" w:hint="default"/>
+      </w:rPr>
+    </w:lvl>
+    <w:lvl w:ilvl="2" w:tplc="300A0005" w:tentative="1">
+      <w:start w:val="1"/>
+      <w:numFmt w:val="bullet"/>
+      <w:lvlText w:val=""/>
+      <w:lvlJc w:val="left"/>
+      <w:pPr>
+        <w:ind w:left="2084" w:hanging="360"/>
+      </w:pPr>
+      <w:rPr>
+        <w:rFonts w:ascii="Wingdings" w:hAnsi="Wingdings" w:hint="default"/>
+      </w:rPr>
+    </w:lvl>
+    <w:lvl w:ilvl="3" w:tplc="300A0001" w:tentative="1">
+      <w:start w:val="1"/>
+      <w:numFmt w:val="bullet"/>
+      <w:lvlText w:val=""/>
+      <w:lvlJc w:val="left"/>
+      <w:pPr>
+        <w:ind w:left="2804" w:hanging="360"/>
+      </w:pPr>
+      <w:rPr>
+        <w:rFonts w:ascii="Symbol" w:hAnsi="Symbol" w:hint="default"/>
+      </w:rPr>
+    </w:lvl>
+    <w:lvl w:ilvl="4" w:tplc="300A0003" w:tentative="1">
+      <w:start w:val="1"/>
+      <w:numFmt w:val="bullet"/>
+      <w:lvlText w:val="o"/>
+      <w:lvlJc w:val="left"/>
+      <w:pPr>
+        <w:ind w:left="3524" w:hanging="360"/>
+      </w:pPr>
+      <w:rPr>
+        <w:rFonts w:ascii="Courier New" w:hAnsi="Courier New" w:cs="Courier New" w:hint="default"/>
+      </w:rPr>
+    </w:lvl>
+    <w:lvl w:ilvl="5" w:tplc="300A0005" w:tentative="1">
+      <w:start w:val="1"/>
+      <w:numFmt w:val="bullet"/>
+      <w:lvlText w:val=""/>
+      <w:lvlJc w:val="left"/>
+      <w:pPr>
+        <w:ind w:left="4244" w:hanging="360"/>
+      </w:pPr>
+      <w:rPr>
+        <w:rFonts w:ascii="Wingdings" w:hAnsi="Wingdings" w:hint="default"/>
+      </w:rPr>
+    </w:lvl>
+    <w:lvl w:ilvl="6" w:tplc="300A0001" w:tentative="1">
+      <w:start w:val="1"/>
+      <w:numFmt w:val="bullet"/>
+      <w:lvlText w:val=""/>
+      <w:lvlJc w:val="left"/>
+      <w:pPr>
+        <w:ind w:left="4964" w:hanging="360"/>
+      </w:pPr>
+      <w:rPr>
+        <w:rFonts w:ascii="Symbol" w:hAnsi="Symbol" w:hint="default"/>
+      </w:rPr>
+    </w:lvl>
+    <w:lvl w:ilvl="7" w:tplc="300A0003" w:tentative="1">
+      <w:start w:val="1"/>
+      <w:numFmt w:val="bullet"/>
+      <w:lvlText w:val="o"/>
+      <w:lvlJc w:val="left"/>
+      <w:pPr>
+        <w:ind w:left="5684" w:hanging="360"/>
+      </w:pPr>
+      <w:rPr>
+        <w:rFonts w:ascii="Courier New" w:hAnsi="Courier New" w:cs="Courier New" w:hint="default"/>
+      </w:rPr>
+    </w:lvl>
+    <w:lvl w:ilvl="8" w:tplc="300A0005" w:tentative="1">
+      <w:start w:val="1"/>
+      <w:numFmt w:val="bullet"/>
+      <w:lvlText w:val=""/>
+      <w:lvlJc w:val="left"/>
+      <w:pPr>
+        <w:ind w:left="6404" w:hanging="360"/>
+      </w:pPr>
+      <w:rPr>
+        <w:rFonts w:ascii="Wingdings" w:hAnsi="Wingdings" w:hint="default"/>
+      </w:rPr>
+    </w:lvl>
+  </w:abstractNum>
+  <w:num w:numId="1" w16cid:durableId="2125416562">
+    <w:abstractNumId w:val="0"/>
+  </w:num>
+  <w:num w:numId="2" w16cid:durableId="578177216">
+    <w:abstractNumId w:val="1"/>
+  </w:num>
+</w:numbering>
 </file>
 
 <file path=word/styles.xml><?xml version="1.0" encoding="utf-8"?>
@@ -1856,6 +2265,29 @@
       <w:szCs w:val="20"/>
     </w:rPr>
   </w:style>
+  <w:style w:type="character" w:styleId="Mencinsinresolver">
+    <w:name w:val="Unresolved Mention"/>
+    <w:basedOn w:val="Fuentedeprrafopredeter"/>
+    <w:uiPriority w:val="99"/>
+    <w:semiHidden/>
+    <w:unhideWhenUsed/>
+    <w:rsid w:val="00725C32"/>
+    <w:rPr>
+      <w:color w:val="605E5C"/>
+      <w:shd w:val="clear" w:color="auto" w:fill="E1DFDD"/>
+    </w:rPr>
+  </w:style>
+  <w:style w:type="paragraph" w:styleId="Prrafodelista">
+    <w:name w:val="List Paragraph"/>
+    <w:basedOn w:val="Normal"/>
+    <w:uiPriority w:val="34"/>
+    <w:qFormat/>
+    <w:rsid w:val="00EC5BAA"/>
+    <w:pPr>
+      <w:ind w:left="720"/>
+      <w:contextualSpacing/>
+    </w:pPr>
+  </w:style>
 </w:styles>
 </file>
 

</xml_diff>

<commit_message>
esquema de comandos basicos en teoriaGIT
</commit_message>
<xml_diff>
--- a/teoriaGIT.docx
+++ b/teoriaGIT.docx
@@ -18,6 +18,48 @@
     <w:p>
       <w:r>
         <w:t>COMANDOS:</w:t>
+      </w:r>
+    </w:p>
+    <w:p>
+      <w:r>
+        <w:rPr>
+          <w:noProof/>
+        </w:rPr>
+        <w:drawing>
+          <wp:inline distT="0" distB="0" distL="0" distR="0" wp14:anchorId="3F9E535C" wp14:editId="2F87643F">
+            <wp:extent cx="5612130" cy="2527935"/>
+            <wp:effectExtent l="0" t="0" r="7620" b="5715"/>
+            <wp:docPr id="77233773" name="Imagen 1"/>
+            <wp:cNvGraphicFramePr>
+              <a:graphicFrameLocks xmlns:a="http://schemas.openxmlformats.org/drawingml/2006/main" noChangeAspect="1"/>
+            </wp:cNvGraphicFramePr>
+            <a:graphic xmlns:a="http://schemas.openxmlformats.org/drawingml/2006/main">
+              <a:graphicData uri="http://schemas.openxmlformats.org/drawingml/2006/picture">
+                <pic:pic xmlns:pic="http://schemas.openxmlformats.org/drawingml/2006/picture">
+                  <pic:nvPicPr>
+                    <pic:cNvPr id="77233773" name=""/>
+                    <pic:cNvPicPr/>
+                  </pic:nvPicPr>
+                  <pic:blipFill>
+                    <a:blip r:embed="rId5"/>
+                    <a:stretch>
+                      <a:fillRect/>
+                    </a:stretch>
+                  </pic:blipFill>
+                  <pic:spPr>
+                    <a:xfrm>
+                      <a:off x="0" y="0"/>
+                      <a:ext cx="5612130" cy="2527935"/>
+                    </a:xfrm>
+                    <a:prstGeom prst="rect">
+                      <a:avLst/>
+                    </a:prstGeom>
+                  </pic:spPr>
+                </pic:pic>
+              </a:graphicData>
+            </a:graphic>
+          </wp:inline>
+        </w:drawing>
       </w:r>
     </w:p>
     <w:p>
@@ -47,7 +89,7 @@
                     <pic:cNvPicPr/>
                   </pic:nvPicPr>
                   <pic:blipFill rotWithShape="1">
-                    <a:blip r:embed="rId5"/>
+                    <a:blip r:embed="rId6"/>
                     <a:srcRect l="45522" t="20241" r="9975" b="24773"/>
                     <a:stretch/>
                   </pic:blipFill>
@@ -94,6 +136,7 @@
     </w:p>
     <w:p>
       <w:r>
+        <w:lastRenderedPageBreak/>
         <w:tab/>
         <w:t>git config –global user.name “nombreuser”</w:t>
       </w:r>
@@ -115,7 +158,6 @@
           <w:noProof/>
           <w:lang w:eastAsia="es-EC"/>
         </w:rPr>
-        <w:lastRenderedPageBreak/>
         <w:drawing>
           <wp:inline distT="0" distB="0" distL="0" distR="0" wp14:anchorId="1B670DFD" wp14:editId="1B670DFE">
             <wp:extent cx="4924425" cy="2866960"/>
@@ -132,7 +174,7 @@
                     <pic:cNvPicPr/>
                   </pic:nvPicPr>
                   <pic:blipFill rotWithShape="1">
-                    <a:blip r:embed="rId6"/>
+                    <a:blip r:embed="rId7"/>
                     <a:srcRect l="11041" t="19033" r="39360" b="29607"/>
                     <a:stretch/>
                   </pic:blipFill>
@@ -205,6 +247,7 @@
           <w:noProof/>
           <w:lang w:eastAsia="es-EC"/>
         </w:rPr>
+        <w:lastRenderedPageBreak/>
         <w:drawing>
           <wp:inline distT="0" distB="0" distL="0" distR="0" wp14:anchorId="1B670DFF" wp14:editId="1B670E00">
             <wp:extent cx="4705350" cy="3143250"/>
@@ -221,7 +264,7 @@
                     <pic:cNvPicPr/>
                   </pic:nvPicPr>
                   <pic:blipFill rotWithShape="1">
-                    <a:blip r:embed="rId7"/>
+                    <a:blip r:embed="rId8"/>
                     <a:srcRect l="13098" t="22054" r="44184" b="27190"/>
                     <a:stretch/>
                   </pic:blipFill>
@@ -251,7 +294,6 @@
     </w:p>
     <w:p>
       <w:r>
-        <w:lastRenderedPageBreak/>
         <w:t xml:space="preserve">4.- </w:t>
       </w:r>
       <w:r>
@@ -288,7 +330,7 @@
                     <pic:cNvPicPr/>
                   </pic:nvPicPr>
                   <pic:blipFill>
-                    <a:blip r:embed="rId8"/>
+                    <a:blip r:embed="rId9"/>
                     <a:stretch>
                       <a:fillRect/>
                     </a:stretch>
@@ -385,7 +427,7 @@
                     <pic:cNvPicPr/>
                   </pic:nvPicPr>
                   <pic:blipFill>
-                    <a:blip r:embed="rId9"/>
+                    <a:blip r:embed="rId10"/>
                     <a:stretch>
                       <a:fillRect/>
                     </a:stretch>
@@ -434,6 +476,7 @@
         <w:ind w:left="709" w:hanging="709"/>
       </w:pPr>
       <w:r>
+        <w:lastRenderedPageBreak/>
         <w:tab/>
         <w:t>Git commit -m “mensaje”</w:t>
       </w:r>
@@ -471,7 +514,7 @@
                     <pic:cNvPicPr/>
                   </pic:nvPicPr>
                   <pic:blipFill>
-                    <a:blip r:embed="rId10"/>
+                    <a:blip r:embed="rId11"/>
                     <a:stretch>
                       <a:fillRect/>
                     </a:stretch>
@@ -527,7 +570,7 @@
                     <pic:cNvPicPr/>
                   </pic:nvPicPr>
                   <pic:blipFill>
-                    <a:blip r:embed="rId11"/>
+                    <a:blip r:embed="rId12"/>
                     <a:stretch>
                       <a:fillRect/>
                     </a:stretch>
@@ -553,7 +596,6 @@
         <w:ind w:left="284" w:hanging="284"/>
       </w:pPr>
       <w:r>
-        <w:lastRenderedPageBreak/>
         <w:t xml:space="preserve">8.- </w:t>
       </w:r>
       <w:r>
@@ -596,7 +638,7 @@
                     <pic:cNvPicPr/>
                   </pic:nvPicPr>
                   <pic:blipFill>
-                    <a:blip r:embed="rId12"/>
+                    <a:blip r:embed="rId13"/>
                     <a:stretch>
                       <a:fillRect/>
                     </a:stretch>
@@ -673,6 +715,7 @@
         <w:ind w:left="284" w:hanging="284"/>
       </w:pPr>
       <w:r>
+        <w:lastRenderedPageBreak/>
         <w:tab/>
       </w:r>
       <w:r>
@@ -718,7 +761,7 @@
                     <pic:cNvPicPr/>
                   </pic:nvPicPr>
                   <pic:blipFill>
-                    <a:blip r:embed="rId13"/>
+                    <a:blip r:embed="rId14"/>
                     <a:stretch>
                       <a:fillRect/>
                     </a:stretch>
@@ -810,7 +853,6 @@
         </w:rPr>
       </w:pPr>
       <w:r>
-        <w:lastRenderedPageBreak/>
         <w:t xml:space="preserve">13.- </w:t>
       </w:r>
       <w:r>
@@ -818,6 +860,12 @@
           <w:color w:val="FF0000"/>
         </w:rPr>
         <w:t>Para publicar (push) en un repositorio remoto de github</w:t>
+      </w:r>
+      <w:r>
+        <w:rPr>
+          <w:color w:val="FF0000"/>
+        </w:rPr>
+        <w:t xml:space="preserve">  (subir a un repositorio)</w:t>
       </w:r>
     </w:p>
     <w:p>
@@ -831,7 +879,7 @@
       <w:r>
         <w:t xml:space="preserve">Ingresar o (Log in) en </w:t>
       </w:r>
-      <w:hyperlink r:id="rId14" w:history="1">
+      <w:hyperlink r:id="rId15" w:history="1">
         <w:r>
           <w:rPr>
             <w:rStyle w:val="Hipervnculo"/>
@@ -842,7 +890,7 @@
       <w:r>
         <w:t xml:space="preserve">     (email: </w:t>
       </w:r>
-      <w:hyperlink r:id="rId15" w:history="1">
+      <w:hyperlink r:id="rId16" w:history="1">
         <w:r>
           <w:rPr>
             <w:rStyle w:val="Hipervnculo"/>
@@ -908,14 +956,9 @@
           <w:lang w:val="en-US"/>
         </w:rPr>
         <w:tab/>
-      </w:r>
-      <w:r>
-        <w:rPr>
-          <w:lang w:val="en-US"/>
-        </w:rPr>
         <w:t xml:space="preserve">git remote add origin </w:t>
       </w:r>
-      <w:hyperlink r:id="rId16" w:history="1">
+      <w:hyperlink r:id="rId17" w:history="1">
         <w:r>
           <w:rPr>
             <w:rStyle w:val="Hipervnculo"/>
@@ -944,29 +987,17 @@
       <w:pPr>
         <w:pStyle w:val="Prrafodelista"/>
         <w:ind w:left="708"/>
-        <w:rPr>
-          <w:lang w:val="en-US"/>
-        </w:rPr>
-      </w:pPr>
-      <w:r>
-        <w:rPr>
-          <w:lang w:val="en-US"/>
-        </w:rPr>
+      </w:pPr>
+      <w:r>
         <w:t>Git push origin master</w:t>
       </w:r>
     </w:p>
     <w:p>
       <w:pPr>
         <w:ind w:left="284" w:hanging="284"/>
-        <w:rPr>
-          <w:lang w:val="en-US"/>
-        </w:rPr>
-      </w:pPr>
-      <w:r>
-        <w:rPr>
-          <w:lang w:val="en-US"/>
-        </w:rPr>
-        <w:tab/>
+      </w:pPr>
+      <w:r>
+        <w:t>14.- Git pull     Para acceder a los cambios que han hecho los otros desarrolladores que tienen permiso de trabajar en el proyecto.</w:t>
       </w:r>
     </w:p>
     <w:p>
@@ -974,19 +1005,30 @@
         <w:t>1</w:t>
       </w:r>
       <w:r>
-        <w:t>3</w:t>
-      </w:r>
-      <w:r>
-        <w:t>.- Para clonar o usar un repositorio existenten</w:t>
-      </w:r>
-    </w:p>
-    <w:p>
-      <w:pPr>
-        <w:ind w:left="567"/>
-      </w:pPr>
-      <w:r>
-        <w:tab/>
-        <w:t>git clone nombrerepositorioexistente</w:t>
+        <w:t>5</w:t>
+      </w:r>
+      <w:r>
+        <w:t xml:space="preserve">.- Para clonar o </w:t>
+      </w:r>
+      <w:r>
+        <w:t>traer una copia de</w:t>
+      </w:r>
+      <w:r>
+        <w:t xml:space="preserve"> un repositorio </w:t>
+      </w:r>
+      <w:r>
+        <w:t>desde el servidor central hasta la computadora local</w:t>
+      </w:r>
+    </w:p>
+    <w:p>
+      <w:pPr>
+        <w:ind w:firstLine="708"/>
+      </w:pPr>
+      <w:r>
+        <w:t>Git clone</w:t>
+      </w:r>
+      <w:r>
+        <w:t xml:space="preserve"> nombrerepositorioexistente</w:t>
       </w:r>
     </w:p>
     <w:p>
@@ -995,6 +1037,7 @@
           <w:noProof/>
           <w:lang w:eastAsia="es-EC"/>
         </w:rPr>
+        <w:lastRenderedPageBreak/>
         <w:drawing>
           <wp:inline distT="0" distB="0" distL="0" distR="0" wp14:anchorId="1B670E01" wp14:editId="1B670E02">
             <wp:extent cx="6361325" cy="1571625"/>
@@ -1011,7 +1054,7 @@
                     <pic:cNvPicPr/>
                   </pic:nvPicPr>
                   <pic:blipFill rotWithShape="1">
-                    <a:blip r:embed="rId17"/>
+                    <a:blip r:embed="rId18"/>
                     <a:srcRect l="66738" t="5740" r="3011" b="80967"/>
                     <a:stretch/>
                   </pic:blipFill>
@@ -1052,7 +1095,7 @@
         </w:rPr>
         <w:t xml:space="preserve">git clone </w:t>
       </w:r>
-      <w:hyperlink r:id="rId18" w:history="1">
+      <w:hyperlink r:id="rId19" w:history="1">
         <w:r>
           <w:rPr>
             <w:rStyle w:val="Hipervnculo"/>
@@ -1073,7 +1116,6 @@
           <w:noProof/>
           <w:lang w:eastAsia="es-EC"/>
         </w:rPr>
-        <w:lastRenderedPageBreak/>
         <w:drawing>
           <wp:inline distT="0" distB="0" distL="0" distR="0" wp14:anchorId="1B670E03" wp14:editId="1B670E04">
             <wp:extent cx="5505450" cy="3622007"/>
@@ -1090,7 +1132,7 @@
                     <pic:cNvPicPr/>
                   </pic:nvPicPr>
                   <pic:blipFill rotWithShape="1">
-                    <a:blip r:embed="rId19"/>
+                    <a:blip r:embed="rId20"/>
                     <a:srcRect l="12229" t="20846" r="42588" b="26284"/>
                     <a:stretch/>
                   </pic:blipFill>
@@ -1201,7 +1243,7 @@
                     <pic:cNvPicPr/>
                   </pic:nvPicPr>
                   <pic:blipFill rotWithShape="1">
-                    <a:blip r:embed="rId20"/>
+                    <a:blip r:embed="rId21"/>
                     <a:srcRect l="33972" t="11179" b="16314"/>
                     <a:stretch/>
                   </pic:blipFill>
@@ -1361,7 +1403,7 @@
                     <pic:cNvPicPr/>
                   </pic:nvPicPr>
                   <pic:blipFill rotWithShape="1">
-                    <a:blip r:embed="rId21"/>
+                    <a:blip r:embed="rId22"/>
                     <a:srcRect t="-1" r="73332" b="62023"/>
                     <a:stretch/>
                   </pic:blipFill>
@@ -1438,7 +1480,7 @@
       <w:pPr>
         <w:ind w:left="1416" w:firstLine="708"/>
       </w:pPr>
-      <w:hyperlink r:id="rId22" w:history="1">
+      <w:hyperlink r:id="rId23" w:history="1">
         <w:r>
           <w:rPr>
             <w:rStyle w:val="Hipervnculo"/>
@@ -1463,7 +1505,7 @@
         <w:tab/>
         <w:t xml:space="preserve">email </w:t>
       </w:r>
-      <w:hyperlink r:id="rId23" w:history="1">
+      <w:hyperlink r:id="rId24" w:history="1">
         <w:r>
           <w:rPr>
             <w:rStyle w:val="Hipervnculo"/>
@@ -2132,7 +2174,6 @@
   <w:style w:type="character" w:default="1" w:styleId="Fuentedeprrafopredeter">
     <w:name w:val="Default Paragraph Font"/>
     <w:uiPriority w:val="1"/>
-    <w:semiHidden/>
     <w:unhideWhenUsed/>
   </w:style>
   <w:style w:type="table" w:default="1" w:styleId="Tablanormal">

</xml_diff>